<commit_message>
Add Sec. 1.8.6 and Sec. 2.2
</commit_message>
<xml_diff>
--- a/doc/readme.docx
+++ b/doc/readme.docx
@@ -29866,7 +29866,6 @@
     <w:p>
       <w:pPr>
         <w:rPr>
-          <w:rFonts w:hint="eastAsia"/>
           <w:vanish/>
           <w:specVanish/>
         </w:rPr>
@@ -31013,33 +31012,10 @@
     <w:p>
       <w:pPr>
         <w:rPr>
-          <w:rFonts w:hint="eastAsia"/>
           <w:vanish/>
           <w:specVanish/>
         </w:rPr>
       </w:pPr>
-      <m:oMathPara>
-        <m:oMath>
-          <m:r>
-            <m:rPr>
-              <m:sty m:val="p"/>
-            </m:rPr>
-            <w:rPr>
-              <w:rFonts w:ascii="Cambria Math" w:hAnsi="Cambria Math"/>
-            </w:rPr>
-            <w:tab/>
-          </m:r>
-          <m:r>
-            <m:rPr>
-              <m:sty m:val="p"/>
-            </m:rPr>
-            <w:rPr>
-              <w:rFonts w:ascii="Cambria Math" w:hAnsi="Cambria Math"/>
-            </w:rPr>
-            <w:tab/>
-          </m:r>
-        </m:oMath>
-      </m:oMathPara>
     </w:p>
     <w:p>
       <w:r>
@@ -31074,17 +31050,9 @@
     <w:p>
       <w:pPr>
         <w:pStyle w:val="Heading3"/>
-        <w:rPr>
-          <w:rFonts w:hint="eastAsia"/>
-        </w:rPr>
       </w:pPr>
     </w:p>
     <w:p>
-      <w:pPr>
-        <w:rPr>
-          <w:rFonts w:hint="eastAsia"/>
-        </w:rPr>
-      </w:pPr>
       <w:r>
         <w:rPr>
           <w:rFonts w:hint="eastAsia"/>
@@ -31093,11 +31061,6 @@
       </w:r>
     </w:p>
     <w:p>
-      <w:pPr>
-        <w:rPr>
-          <w:rFonts w:hint="eastAsia"/>
-        </w:rPr>
-      </w:pPr>
       <m:oMathPara>
         <m:oMath>
           <m:sSub>
@@ -31236,6 +31199,79 @@
         <w:rPr>
           <w:rFonts w:hint="eastAsia"/>
         </w:rPr>
+        <w:t>ここで、区間の間隔を</w:t>
+      </w:r>
+      <m:oMath>
+        <m:r>
+          <w:rPr>
+            <w:rFonts w:ascii="Cambria Math" w:hAnsi="Cambria Math"/>
+          </w:rPr>
+          <m:t>x</m:t>
+        </m:r>
+      </m:oMath>
+      <w:r>
+        <w:rPr>
+          <w:rFonts w:hint="eastAsia"/>
+        </w:rPr>
+        <w:t>とおくと、</w:t>
+      </w:r>
+    </w:p>
+    <w:p>
+      <w:pPr>
+        <w:rPr>
+          <w:rFonts w:hint="eastAsia"/>
+        </w:rPr>
+      </w:pPr>
+      <m:oMathPara>
+        <m:oMath>
+          <m:r>
+            <w:rPr>
+              <w:rFonts w:ascii="Cambria Math" w:hAnsi="Cambria Math"/>
+            </w:rPr>
+            <m:t>x</m:t>
+          </m:r>
+          <m:r>
+            <m:rPr>
+              <m:sty m:val="p"/>
+            </m:rPr>
+            <w:rPr>
+              <w:rFonts w:ascii="Cambria Math" w:hAnsi="Cambria Math"/>
+            </w:rPr>
+            <m:t>=</m:t>
+          </m:r>
+          <m:f>
+            <m:fPr>
+              <m:ctrlPr>
+                <w:rPr>
+                  <w:rFonts w:ascii="Cambria Math" w:hAnsi="Cambria Math"/>
+                </w:rPr>
+              </m:ctrlPr>
+            </m:fPr>
+            <m:num>
+              <m:r>
+                <w:rPr>
+                  <w:rFonts w:ascii="Cambria Math" w:hAnsi="Cambria Math"/>
+                </w:rPr>
+                <m:t>1</m:t>
+              </m:r>
+            </m:num>
+            <m:den>
+              <m:r>
+                <w:rPr>
+                  <w:rFonts w:ascii="Cambria Math" w:hAnsi="Cambria Math"/>
+                </w:rPr>
+                <m:t>n</m:t>
+              </m:r>
+            </m:den>
+          </m:f>
+        </m:oMath>
+      </m:oMathPara>
+    </w:p>
+    <w:p>
+      <w:r>
+        <w:rPr>
+          <w:rFonts w:hint="eastAsia"/>
+        </w:rPr>
         <w:t>まず、要素マトリックス</w:t>
       </w:r>
       <w:r>
@@ -31252,11 +31288,6 @@
       </w:r>
     </w:p>
     <w:p>
-      <w:pPr>
-        <w:rPr>
-          <w:rFonts w:hint="eastAsia"/>
-        </w:rPr>
-      </w:pPr>
       <m:oMathPara>
         <m:oMath>
           <m:d>
@@ -31359,14 +31390,130 @@
                       <w:rPr>
                         <w:rFonts w:ascii="Cambria Math" w:hAnsi="Cambria Math"/>
                       </w:rPr>
+                      <m:t>-n</m:t>
+                    </m:r>
+                  </m:e>
+                </m:mr>
+                <m:mr>
+                  <m:e>
+                    <m:r>
+                      <w:rPr>
+                        <w:rFonts w:ascii="Cambria Math" w:hAnsi="Cambria Math"/>
+                      </w:rPr>
+                      <m:t>-n</m:t>
+                    </m:r>
+                  </m:e>
+                  <m:e>
+                    <m:r>
+                      <w:rPr>
+                        <w:rFonts w:ascii="Cambria Math" w:hAnsi="Cambria Math"/>
+                      </w:rPr>
+                      <m:t>n</m:t>
+                    </m:r>
+                  </m:e>
+                </m:mr>
+              </m:m>
+            </m:e>
+          </m:d>
+          <m:r>
+            <m:rPr>
+              <m:sty m:val="p"/>
+            </m:rPr>
+            <w:rPr>
+              <w:rFonts w:ascii="Cambria Math" w:hAnsi="Cambria Math"/>
+            </w:rPr>
+            <m:t>=</m:t>
+          </m:r>
+          <m:d>
+            <m:dPr>
+              <m:begChr m:val="["/>
+              <m:endChr m:val="]"/>
+              <m:ctrlPr>
+                <w:rPr>
+                  <w:rFonts w:ascii="Cambria Math" w:hAnsi="Cambria Math"/>
+                </w:rPr>
+              </m:ctrlPr>
+            </m:dPr>
+            <m:e>
+              <m:m>
+                <m:mPr>
+                  <m:mcs>
+                    <m:mc>
+                      <m:mcPr>
+                        <m:count m:val="2"/>
+                        <m:mcJc m:val="center"/>
+                      </m:mcPr>
+                    </m:mc>
+                  </m:mcs>
+                  <m:ctrlPr>
+                    <w:rPr>
+                      <w:rFonts w:ascii="Cambria Math" w:hAnsi="Cambria Math"/>
+                      <w:i/>
+                    </w:rPr>
+                  </m:ctrlPr>
+                </m:mPr>
+                <m:mr>
+                  <m:e>
+                    <m:f>
+                      <m:fPr>
+                        <m:ctrlPr>
+                          <w:rPr>
+                            <w:rFonts w:ascii="Cambria Math" w:hAnsi="Cambria Math"/>
+                            <w:i/>
+                          </w:rPr>
+                        </m:ctrlPr>
+                      </m:fPr>
+                      <m:num>
+                        <m:r>
+                          <w:rPr>
+                            <w:rFonts w:ascii="Cambria Math" w:hAnsi="Cambria Math"/>
+                          </w:rPr>
+                          <m:t>1</m:t>
+                        </m:r>
+                      </m:num>
+                      <m:den>
+                        <m:r>
+                          <w:rPr>
+                            <w:rFonts w:ascii="Cambria Math" w:hAnsi="Cambria Math"/>
+                          </w:rPr>
+                          <m:t>x</m:t>
+                        </m:r>
+                      </m:den>
+                    </m:f>
+                  </m:e>
+                  <m:e>
+                    <m:r>
+                      <w:rPr>
+                        <w:rFonts w:ascii="Cambria Math" w:hAnsi="Cambria Math"/>
+                      </w:rPr>
                       <m:t>-</m:t>
                     </m:r>
-                    <m:r>
-                      <w:rPr>
-                        <w:rFonts w:ascii="Cambria Math" w:hAnsi="Cambria Math"/>
-                      </w:rPr>
-                      <m:t>n</m:t>
-                    </m:r>
+                    <m:f>
+                      <m:fPr>
+                        <m:ctrlPr>
+                          <w:rPr>
+                            <w:rFonts w:ascii="Cambria Math" w:hAnsi="Cambria Math"/>
+                            <w:i/>
+                          </w:rPr>
+                        </m:ctrlPr>
+                      </m:fPr>
+                      <m:num>
+                        <m:r>
+                          <w:rPr>
+                            <w:rFonts w:ascii="Cambria Math" w:hAnsi="Cambria Math"/>
+                          </w:rPr>
+                          <m:t>1</m:t>
+                        </m:r>
+                      </m:num>
+                      <m:den>
+                        <m:r>
+                          <w:rPr>
+                            <w:rFonts w:ascii="Cambria Math" w:hAnsi="Cambria Math"/>
+                          </w:rPr>
+                          <m:t>x</m:t>
+                        </m:r>
+                      </m:den>
+                    </m:f>
                   </m:e>
                 </m:mr>
                 <m:mr>
@@ -31377,20 +31524,60 @@
                       </w:rPr>
                       <m:t>-</m:t>
                     </m:r>
-                    <m:r>
-                      <w:rPr>
-                        <w:rFonts w:ascii="Cambria Math" w:hAnsi="Cambria Math"/>
-                      </w:rPr>
-                      <m:t>n</m:t>
-                    </m:r>
-                  </m:e>
-                  <m:e>
-                    <m:r>
-                      <w:rPr>
-                        <w:rFonts w:ascii="Cambria Math" w:hAnsi="Cambria Math"/>
-                      </w:rPr>
-                      <m:t>n</m:t>
-                    </m:r>
+                    <m:f>
+                      <m:fPr>
+                        <m:ctrlPr>
+                          <w:rPr>
+                            <w:rFonts w:ascii="Cambria Math" w:hAnsi="Cambria Math"/>
+                            <w:i/>
+                          </w:rPr>
+                        </m:ctrlPr>
+                      </m:fPr>
+                      <m:num>
+                        <m:r>
+                          <w:rPr>
+                            <w:rFonts w:ascii="Cambria Math" w:hAnsi="Cambria Math"/>
+                          </w:rPr>
+                          <m:t>1</m:t>
+                        </m:r>
+                      </m:num>
+                      <m:den>
+                        <m:r>
+                          <w:rPr>
+                            <w:rFonts w:ascii="Cambria Math" w:hAnsi="Cambria Math"/>
+                          </w:rPr>
+                          <m:t>x</m:t>
+                        </m:r>
+                      </m:den>
+                    </m:f>
+                  </m:e>
+                  <m:e>
+                    <m:f>
+                      <m:fPr>
+                        <m:ctrlPr>
+                          <w:rPr>
+                            <w:rFonts w:ascii="Cambria Math" w:hAnsi="Cambria Math"/>
+                            <w:i/>
+                          </w:rPr>
+                        </m:ctrlPr>
+                      </m:fPr>
+                      <m:num>
+                        <m:r>
+                          <w:rPr>
+                            <w:rFonts w:ascii="Cambria Math" w:hAnsi="Cambria Math"/>
+                          </w:rPr>
+                          <m:t>1</m:t>
+                        </m:r>
+                      </m:num>
+                      <m:den>
+                        <m:r>
+                          <w:rPr>
+                            <w:rFonts w:ascii="Cambria Math" w:hAnsi="Cambria Math"/>
+                          </w:rPr>
+                          <m:t>x</m:t>
+                        </m:r>
+                      </m:den>
+                    </m:f>
                   </m:e>
                 </m:mr>
               </m:m>
@@ -31400,11 +31587,6 @@
       </m:oMathPara>
     </w:p>
     <w:p>
-      <w:pPr>
-        <w:rPr>
-          <w:rFonts w:hint="eastAsia"/>
-        </w:rPr>
-      </w:pPr>
       <w:r>
         <w:rPr>
           <w:rFonts w:hint="eastAsia"/>
@@ -31446,20 +31628,66 @@
                 </m:mPr>
                 <m:mr>
                   <m:e>
+                    <m:f>
+                      <m:fPr>
+                        <m:ctrlPr>
+                          <w:rPr>
+                            <w:rFonts w:ascii="Cambria Math" w:hAnsi="Cambria Math"/>
+                            <w:i/>
+                          </w:rPr>
+                        </m:ctrlPr>
+                      </m:fPr>
+                      <m:num>
+                        <m:r>
+                          <w:rPr>
+                            <w:rFonts w:ascii="Cambria Math" w:hAnsi="Cambria Math"/>
+                          </w:rPr>
+                          <m:t>1</m:t>
+                        </m:r>
+                      </m:num>
+                      <m:den>
+                        <m:r>
+                          <w:rPr>
+                            <w:rFonts w:ascii="Cambria Math" w:hAnsi="Cambria Math"/>
+                          </w:rPr>
+                          <m:t>x</m:t>
+                        </m:r>
+                      </m:den>
+                    </m:f>
+                  </m:e>
+                  <m:e>
                     <m:r>
                       <w:rPr>
                         <w:rFonts w:ascii="Cambria Math" w:hAnsi="Cambria Math"/>
                       </w:rPr>
-                      <m:t>n</m:t>
+                      <m:t>-</m:t>
                     </m:r>
-                  </m:e>
-                  <m:e>
-                    <m:r>
-                      <w:rPr>
-                        <w:rFonts w:ascii="Cambria Math" w:hAnsi="Cambria Math"/>
-                      </w:rPr>
-                      <m:t>-n</m:t>
-                    </m:r>
+                    <m:f>
+                      <m:fPr>
+                        <m:ctrlPr>
+                          <w:rPr>
+                            <w:rFonts w:ascii="Cambria Math" w:hAnsi="Cambria Math"/>
+                            <w:i/>
+                          </w:rPr>
+                        </m:ctrlPr>
+                      </m:fPr>
+                      <m:num>
+                        <m:r>
+                          <w:rPr>
+                            <w:rFonts w:ascii="Cambria Math" w:hAnsi="Cambria Math"/>
+                          </w:rPr>
+                          <m:t>1</m:t>
+                        </m:r>
+                      </m:num>
+                      <m:den>
+                        <m:r>
+                          <w:rPr>
+                            <w:rFonts w:ascii="Cambria Math" w:hAnsi="Cambria Math"/>
+                          </w:rPr>
+                          <m:t>x</m:t>
+                        </m:r>
+                      </m:den>
+                    </m:f>
                   </m:e>
                   <m:e>
                     <m:ctrlPr>
@@ -31500,30 +31728,102 @@
                       <w:rPr>
                         <w:rFonts w:ascii="Cambria Math" w:hAnsi="Cambria Math"/>
                       </w:rPr>
-                      <m:t>-n</m:t>
+                      <m:t>-</m:t>
                     </m:r>
+                    <m:f>
+                      <m:fPr>
+                        <m:ctrlPr>
+                          <w:rPr>
+                            <w:rFonts w:ascii="Cambria Math" w:hAnsi="Cambria Math"/>
+                            <w:i/>
+                          </w:rPr>
+                        </m:ctrlPr>
+                      </m:fPr>
+                      <m:num>
+                        <m:r>
+                          <w:rPr>
+                            <w:rFonts w:ascii="Cambria Math" w:hAnsi="Cambria Math"/>
+                          </w:rPr>
+                          <m:t>1</m:t>
+                        </m:r>
+                      </m:num>
+                      <m:den>
+                        <m:r>
+                          <w:rPr>
+                            <w:rFonts w:ascii="Cambria Math" w:hAnsi="Cambria Math"/>
+                          </w:rPr>
+                          <m:t>x</m:t>
+                        </m:r>
+                      </m:den>
+                    </m:f>
+                  </m:e>
+                  <m:e>
+                    <m:f>
+                      <m:fPr>
+                        <m:ctrlPr>
+                          <w:rPr>
+                            <w:rFonts w:ascii="Cambria Math" w:hAnsi="Cambria Math"/>
+                            <w:i/>
+                          </w:rPr>
+                        </m:ctrlPr>
+                      </m:fPr>
+                      <m:num>
+                        <m:r>
+                          <w:rPr>
+                            <w:rFonts w:ascii="Cambria Math" w:hAnsi="Cambria Math"/>
+                          </w:rPr>
+                          <m:t>2</m:t>
+                        </m:r>
+                      </m:num>
+                      <m:den>
+                        <m:r>
+                          <w:rPr>
+                            <w:rFonts w:ascii="Cambria Math" w:hAnsi="Cambria Math"/>
+                          </w:rPr>
+                          <m:t>x</m:t>
+                        </m:r>
+                      </m:den>
+                    </m:f>
+                    <m:ctrlPr>
+                      <w:rPr>
+                        <w:rFonts w:ascii="Cambria Math" w:eastAsia="Cambria Math" w:hAnsi="Cambria Math" w:cs="Cambria Math"/>
+                        <w:i/>
+                      </w:rPr>
+                    </m:ctrlPr>
                   </m:e>
                   <m:e>
                     <m:r>
                       <w:rPr>
                         <w:rFonts w:ascii="Cambria Math" w:hAnsi="Cambria Math"/>
                       </w:rPr>
-                      <m:t>2n</m:t>
+                      <m:t>-</m:t>
                     </m:r>
-                    <m:ctrlPr>
-                      <w:rPr>
-                        <w:rFonts w:ascii="Cambria Math" w:eastAsia="Cambria Math" w:hAnsi="Cambria Math" w:cs="Cambria Math"/>
-                        <w:i/>
-                      </w:rPr>
-                    </m:ctrlPr>
-                  </m:e>
-                  <m:e>
-                    <m:r>
-                      <w:rPr>
-                        <w:rFonts w:ascii="Cambria Math" w:hAnsi="Cambria Math"/>
-                      </w:rPr>
-                      <m:t>-n</m:t>
-                    </m:r>
+                    <m:f>
+                      <m:fPr>
+                        <m:ctrlPr>
+                          <w:rPr>
+                            <w:rFonts w:ascii="Cambria Math" w:hAnsi="Cambria Math"/>
+                            <w:i/>
+                          </w:rPr>
+                        </m:ctrlPr>
+                      </m:fPr>
+                      <m:num>
+                        <m:r>
+                          <w:rPr>
+                            <w:rFonts w:ascii="Cambria Math" w:hAnsi="Cambria Math"/>
+                          </w:rPr>
+                          <m:t>1</m:t>
+                        </m:r>
+                      </m:num>
+                      <m:den>
+                        <m:r>
+                          <w:rPr>
+                            <w:rFonts w:ascii="Cambria Math" w:hAnsi="Cambria Math"/>
+                          </w:rPr>
+                          <m:t>x</m:t>
+                        </m:r>
+                      </m:den>
+                    </m:f>
                     <m:ctrlPr>
                       <w:rPr>
                         <w:rFonts w:ascii="Cambria Math" w:eastAsia="Cambria Math" w:hAnsi="Cambria Math" w:cs="Cambria Math"/>
@@ -31570,8 +31870,34 @@
                       <w:rPr>
                         <w:rFonts w:ascii="Cambria Math" w:hAnsi="Cambria Math"/>
                       </w:rPr>
-                      <m:t>-n</m:t>
+                      <m:t>-</m:t>
                     </m:r>
+                    <m:f>
+                      <m:fPr>
+                        <m:ctrlPr>
+                          <w:rPr>
+                            <w:rFonts w:ascii="Cambria Math" w:hAnsi="Cambria Math"/>
+                            <w:i/>
+                          </w:rPr>
+                        </m:ctrlPr>
+                      </m:fPr>
+                      <m:num>
+                        <m:r>
+                          <w:rPr>
+                            <w:rFonts w:ascii="Cambria Math" w:hAnsi="Cambria Math"/>
+                          </w:rPr>
+                          <m:t>1</m:t>
+                        </m:r>
+                      </m:num>
+                      <m:den>
+                        <m:r>
+                          <w:rPr>
+                            <w:rFonts w:ascii="Cambria Math" w:hAnsi="Cambria Math"/>
+                          </w:rPr>
+                          <m:t>x</m:t>
+                        </m:r>
+                      </m:den>
+                    </m:f>
                     <m:ctrlPr>
                       <w:rPr>
                         <w:rFonts w:ascii="Cambria Math" w:eastAsia="Cambria Math" w:hAnsi="Cambria Math" w:cs="Cambria Math"/>
@@ -31580,12 +31906,32 @@
                     </m:ctrlPr>
                   </m:e>
                   <m:e>
-                    <m:r>
-                      <w:rPr>
-                        <w:rFonts w:ascii="Cambria Math" w:hAnsi="Cambria Math"/>
-                      </w:rPr>
-                      <m:t>2n</m:t>
-                    </m:r>
+                    <m:f>
+                      <m:fPr>
+                        <m:ctrlPr>
+                          <w:rPr>
+                            <w:rFonts w:ascii="Cambria Math" w:hAnsi="Cambria Math"/>
+                            <w:i/>
+                          </w:rPr>
+                        </m:ctrlPr>
+                      </m:fPr>
+                      <m:num>
+                        <m:r>
+                          <w:rPr>
+                            <w:rFonts w:ascii="Cambria Math" w:hAnsi="Cambria Math"/>
+                          </w:rPr>
+                          <m:t>2</m:t>
+                        </m:r>
+                      </m:num>
+                      <m:den>
+                        <m:r>
+                          <w:rPr>
+                            <w:rFonts w:ascii="Cambria Math" w:hAnsi="Cambria Math"/>
+                          </w:rPr>
+                          <m:t>x</m:t>
+                        </m:r>
+                      </m:den>
+                    </m:f>
                     <m:ctrlPr>
                       <w:rPr>
                         <w:rFonts w:ascii="Cambria Math" w:eastAsia="Cambria Math" w:hAnsi="Cambria Math" w:cs="Cambria Math"/>
@@ -31662,8 +32008,34 @@
                       <w:rPr>
                         <w:rFonts w:ascii="Cambria Math" w:hAnsi="Cambria Math"/>
                       </w:rPr>
-                      <m:t>-n</m:t>
+                      <m:t>-</m:t>
                     </m:r>
+                    <m:f>
+                      <m:fPr>
+                        <m:ctrlPr>
+                          <w:rPr>
+                            <w:rFonts w:ascii="Cambria Math" w:hAnsi="Cambria Math"/>
+                            <w:i/>
+                          </w:rPr>
+                        </m:ctrlPr>
+                      </m:fPr>
+                      <m:num>
+                        <m:r>
+                          <w:rPr>
+                            <w:rFonts w:ascii="Cambria Math" w:hAnsi="Cambria Math"/>
+                          </w:rPr>
+                          <m:t>1</m:t>
+                        </m:r>
+                      </m:num>
+                      <m:den>
+                        <m:r>
+                          <w:rPr>
+                            <w:rFonts w:ascii="Cambria Math" w:hAnsi="Cambria Math"/>
+                          </w:rPr>
+                          <m:t>x</m:t>
+                        </m:r>
+                      </m:den>
+                    </m:f>
                     <m:ctrlPr>
                       <w:rPr>
                         <w:rFonts w:ascii="Cambria Math" w:eastAsia="Cambria Math" w:hAnsi="Cambria Math" w:cs="Cambria Math"/>
@@ -31710,8 +32082,34 @@
                       <w:rPr>
                         <w:rFonts w:ascii="Cambria Math" w:hAnsi="Cambria Math"/>
                       </w:rPr>
-                      <m:t>-n</m:t>
+                      <m:t>-</m:t>
                     </m:r>
+                    <m:f>
+                      <m:fPr>
+                        <m:ctrlPr>
+                          <w:rPr>
+                            <w:rFonts w:ascii="Cambria Math" w:hAnsi="Cambria Math"/>
+                            <w:i/>
+                          </w:rPr>
+                        </m:ctrlPr>
+                      </m:fPr>
+                      <m:num>
+                        <m:r>
+                          <w:rPr>
+                            <w:rFonts w:ascii="Cambria Math" w:hAnsi="Cambria Math"/>
+                          </w:rPr>
+                          <m:t>1</m:t>
+                        </m:r>
+                      </m:num>
+                      <m:den>
+                        <m:r>
+                          <w:rPr>
+                            <w:rFonts w:ascii="Cambria Math" w:hAnsi="Cambria Math"/>
+                          </w:rPr>
+                          <m:t>x</m:t>
+                        </m:r>
+                      </m:den>
+                    </m:f>
                     <m:ctrlPr>
                       <w:rPr>
                         <w:rFonts w:ascii="Cambria Math" w:eastAsia="Cambria Math" w:hAnsi="Cambria Math" w:cs="Cambria Math"/>
@@ -31720,26 +32118,72 @@
                     </m:ctrlPr>
                   </m:e>
                   <m:e>
+                    <m:f>
+                      <m:fPr>
+                        <m:ctrlPr>
+                          <w:rPr>
+                            <w:rFonts w:ascii="Cambria Math" w:hAnsi="Cambria Math"/>
+                            <w:i/>
+                          </w:rPr>
+                        </m:ctrlPr>
+                      </m:fPr>
+                      <m:num>
+                        <m:r>
+                          <w:rPr>
+                            <w:rFonts w:ascii="Cambria Math" w:hAnsi="Cambria Math"/>
+                          </w:rPr>
+                          <m:t>2</m:t>
+                        </m:r>
+                      </m:num>
+                      <m:den>
+                        <m:r>
+                          <w:rPr>
+                            <w:rFonts w:ascii="Cambria Math" w:hAnsi="Cambria Math"/>
+                          </w:rPr>
+                          <m:t>x</m:t>
+                        </m:r>
+                      </m:den>
+                    </m:f>
+                    <m:ctrlPr>
+                      <w:rPr>
+                        <w:rFonts w:ascii="Cambria Math" w:eastAsia="Cambria Math" w:hAnsi="Cambria Math" w:cs="Cambria Math"/>
+                        <w:i/>
+                      </w:rPr>
+                    </m:ctrlPr>
+                  </m:e>
+                  <m:e>
                     <m:r>
                       <w:rPr>
                         <w:rFonts w:ascii="Cambria Math" w:hAnsi="Cambria Math"/>
                       </w:rPr>
-                      <m:t>2n</m:t>
+                      <m:t>-</m:t>
                     </m:r>
-                    <m:ctrlPr>
-                      <w:rPr>
-                        <w:rFonts w:ascii="Cambria Math" w:eastAsia="Cambria Math" w:hAnsi="Cambria Math" w:cs="Cambria Math"/>
-                        <w:i/>
-                      </w:rPr>
-                    </m:ctrlPr>
-                  </m:e>
-                  <m:e>
-                    <m:r>
-                      <w:rPr>
-                        <w:rFonts w:ascii="Cambria Math" w:hAnsi="Cambria Math"/>
-                      </w:rPr>
-                      <m:t>-n</m:t>
-                    </m:r>
+                    <m:f>
+                      <m:fPr>
+                        <m:ctrlPr>
+                          <w:rPr>
+                            <w:rFonts w:ascii="Cambria Math" w:hAnsi="Cambria Math"/>
+                            <w:i/>
+                          </w:rPr>
+                        </m:ctrlPr>
+                      </m:fPr>
+                      <m:num>
+                        <m:r>
+                          <w:rPr>
+                            <w:rFonts w:ascii="Cambria Math" w:hAnsi="Cambria Math"/>
+                          </w:rPr>
+                          <m:t>1</m:t>
+                        </m:r>
+                      </m:num>
+                      <m:den>
+                        <m:r>
+                          <w:rPr>
+                            <w:rFonts w:ascii="Cambria Math" w:hAnsi="Cambria Math"/>
+                          </w:rPr>
+                          <m:t>x</m:t>
+                        </m:r>
+                      </m:den>
+                    </m:f>
                     <m:ctrlPr>
                       <w:rPr>
                         <w:rFonts w:ascii="Cambria Math" w:eastAsia="Cambria Math" w:hAnsi="Cambria Math" w:cs="Cambria Math"/>
@@ -31786,8 +32230,34 @@
                       <w:rPr>
                         <w:rFonts w:ascii="Cambria Math" w:hAnsi="Cambria Math"/>
                       </w:rPr>
-                      <m:t>-n</m:t>
+                      <m:t>-</m:t>
                     </m:r>
+                    <m:f>
+                      <m:fPr>
+                        <m:ctrlPr>
+                          <w:rPr>
+                            <w:rFonts w:ascii="Cambria Math" w:hAnsi="Cambria Math"/>
+                            <w:i/>
+                          </w:rPr>
+                        </m:ctrlPr>
+                      </m:fPr>
+                      <m:num>
+                        <m:r>
+                          <w:rPr>
+                            <w:rFonts w:ascii="Cambria Math" w:hAnsi="Cambria Math"/>
+                          </w:rPr>
+                          <m:t>1</m:t>
+                        </m:r>
+                      </m:num>
+                      <m:den>
+                        <m:r>
+                          <w:rPr>
+                            <w:rFonts w:ascii="Cambria Math" w:hAnsi="Cambria Math"/>
+                          </w:rPr>
+                          <m:t>x</m:t>
+                        </m:r>
+                      </m:den>
+                    </m:f>
                     <m:ctrlPr>
                       <w:rPr>
                         <w:rFonts w:ascii="Cambria Math" w:eastAsia="Cambria Math" w:hAnsi="Cambria Math" w:cs="Cambria Math"/>
@@ -31796,12 +32266,32 @@
                     </m:ctrlPr>
                   </m:e>
                   <m:e>
-                    <m:r>
-                      <w:rPr>
-                        <w:rFonts w:ascii="Cambria Math" w:hAnsi="Cambria Math"/>
-                      </w:rPr>
-                      <m:t>n</m:t>
-                    </m:r>
+                    <m:f>
+                      <m:fPr>
+                        <m:ctrlPr>
+                          <w:rPr>
+                            <w:rFonts w:ascii="Cambria Math" w:hAnsi="Cambria Math"/>
+                            <w:i/>
+                          </w:rPr>
+                        </m:ctrlPr>
+                      </m:fPr>
+                      <m:num>
+                        <m:r>
+                          <w:rPr>
+                            <w:rFonts w:ascii="Cambria Math" w:hAnsi="Cambria Math"/>
+                          </w:rPr>
+                          <m:t>1</m:t>
+                        </m:r>
+                      </m:num>
+                      <m:den>
+                        <m:r>
+                          <w:rPr>
+                            <w:rFonts w:ascii="Cambria Math" w:hAnsi="Cambria Math"/>
+                          </w:rPr>
+                          <m:t>x</m:t>
+                        </m:r>
+                      </m:den>
+                    </m:f>
                   </m:e>
                 </m:mr>
               </m:m>
@@ -31811,11 +32301,6 @@
       </m:oMathPara>
     </w:p>
     <w:p>
-      <w:pPr>
-        <w:rPr>
-          <w:rFonts w:hint="eastAsia"/>
-        </w:rPr>
-      </w:pPr>
       <w:r>
         <w:rPr>
           <w:rFonts w:hint="eastAsia"/>
@@ -31836,11 +32321,6 @@
       </w:r>
     </w:p>
     <w:p>
-      <w:pPr>
-        <w:rPr>
-          <w:rFonts w:hint="eastAsia"/>
-        </w:rPr>
-      </w:pPr>
       <m:oMathPara>
         <m:oMath>
           <m:d>
@@ -31945,7 +32425,7 @@
                           <w:rPr>
                             <w:rFonts w:ascii="Cambria Math" w:hAnsi="Cambria Math"/>
                           </w:rPr>
-                          <m:t>1</m:t>
+                          <m:t>x</m:t>
                         </m:r>
                       </m:num>
                       <m:den>
@@ -31953,7 +32433,7 @@
                           <w:rPr>
                             <w:rFonts w:ascii="Cambria Math" w:hAnsi="Cambria Math"/>
                           </w:rPr>
-                          <m:t>2n</m:t>
+                          <m:t>2</m:t>
                         </m:r>
                       </m:den>
                     </m:f>
@@ -31975,7 +32455,7 @@
                           <w:rPr>
                             <w:rFonts w:ascii="Cambria Math" w:hAnsi="Cambria Math"/>
                           </w:rPr>
-                          <m:t>1</m:t>
+                          <m:t>x</m:t>
                         </m:r>
                       </m:num>
                       <m:den>
@@ -31983,7 +32463,7 @@
                           <w:rPr>
                             <w:rFonts w:ascii="Cambria Math" w:hAnsi="Cambria Math"/>
                           </w:rPr>
-                          <m:t>2n</m:t>
+                          <m:t>2</m:t>
                         </m:r>
                       </m:den>
                     </m:f>
@@ -31996,16 +32476,10 @@
       </m:oMathPara>
     </w:p>
     <w:p>
-      <w:pPr>
-        <w:rPr>
-          <w:rFonts w:hint="eastAsia"/>
-        </w:rPr>
-      </w:pPr>
       <w:r>
         <w:rPr>
           <w:rFonts w:hint="eastAsia"/>
         </w:rPr>
-        <w:lastRenderedPageBreak/>
         <w:t>そして、これをまとめたやつは、</w:t>
       </w:r>
       <w:r>
@@ -32063,7 +32537,7 @@
                           <w:rPr>
                             <w:rFonts w:ascii="Cambria Math" w:hAnsi="Cambria Math"/>
                           </w:rPr>
-                          <m:t>1</m:t>
+                          <m:t>x</m:t>
                         </m:r>
                       </m:num>
                       <m:den>
@@ -32071,10 +32545,58 @@
                           <w:rPr>
                             <w:rFonts w:ascii="Cambria Math" w:hAnsi="Cambria Math"/>
                           </w:rPr>
-                          <m:t>2n</m:t>
+                          <m:t>2</m:t>
                         </m:r>
                       </m:den>
                     </m:f>
+                  </m:e>
+                </m:mr>
+                <m:mr>
+                  <m:e>
+                    <m:r>
+                      <w:rPr>
+                        <w:rFonts w:ascii="Cambria Math" w:hAnsi="Cambria Math"/>
+                      </w:rPr>
+                      <m:t>x</m:t>
+                    </m:r>
+                    <m:ctrlPr>
+                      <w:rPr>
+                        <w:rFonts w:ascii="Cambria Math" w:eastAsia="Cambria Math" w:hAnsi="Cambria Math" w:cs="Cambria Math"/>
+                        <w:i/>
+                      </w:rPr>
+                    </m:ctrlPr>
+                  </m:e>
+                </m:mr>
+                <m:mr>
+                  <m:e>
+                    <m:r>
+                      <w:rPr>
+                        <w:rFonts w:ascii="Cambria Math" w:eastAsia="Cambria Math" w:hAnsi="Cambria Math" w:cs="Cambria Math"/>
+                      </w:rPr>
+                      <m:t>x</m:t>
+                    </m:r>
+                    <m:ctrlPr>
+                      <w:rPr>
+                        <w:rFonts w:ascii="Cambria Math" w:eastAsia="Cambria Math" w:hAnsi="Cambria Math" w:cs="Cambria Math"/>
+                        <w:i/>
+                      </w:rPr>
+                    </m:ctrlPr>
+                  </m:e>
+                </m:mr>
+                <m:mr>
+                  <m:e>
+                    <m:r>
+                      <w:rPr>
+                        <w:rFonts w:ascii="Cambria Math" w:eastAsia="Cambria Math" w:hAnsi="Cambria Math" w:cs="Cambria Math"/>
+                      </w:rPr>
+                      <m:t>⋮</m:t>
+                    </m:r>
+                    <m:ctrlPr>
+                      <w:rPr>
+                        <w:rFonts w:ascii="Cambria Math" w:eastAsia="Cambria Math" w:hAnsi="Cambria Math" w:cs="Cambria Math"/>
+                        <w:i/>
+                      </w:rPr>
+                    </m:ctrlPr>
                   </m:e>
                 </m:mr>
                 <m:mr>
@@ -32093,7 +32615,7 @@
                           <w:rPr>
                             <w:rFonts w:ascii="Cambria Math" w:hAnsi="Cambria Math"/>
                           </w:rPr>
-                          <m:t>1</m:t>
+                          <m:t>x</m:t>
                         </m:r>
                       </m:num>
                       <m:den>
@@ -32101,95 +32623,7 @@
                           <w:rPr>
                             <w:rFonts w:ascii="Cambria Math" w:hAnsi="Cambria Math"/>
                           </w:rPr>
-                          <m:t>n</m:t>
-                        </m:r>
-                      </m:den>
-                    </m:f>
-                    <m:ctrlPr>
-                      <w:rPr>
-                        <w:rFonts w:ascii="Cambria Math" w:eastAsia="Cambria Math" w:hAnsi="Cambria Math" w:cs="Cambria Math"/>
-                        <w:i/>
-                      </w:rPr>
-                    </m:ctrlPr>
-                  </m:e>
-                </m:mr>
-                <m:mr>
-                  <m:e>
-                    <m:f>
-                      <m:fPr>
-                        <m:ctrlPr>
-                          <w:rPr>
-                            <w:rFonts w:ascii="Cambria Math" w:eastAsia="Cambria Math" w:hAnsi="Cambria Math" w:cs="Cambria Math"/>
-                            <w:i/>
-                          </w:rPr>
-                        </m:ctrlPr>
-                      </m:fPr>
-                      <m:num>
-                        <m:r>
-                          <w:rPr>
-                            <w:rFonts w:ascii="Cambria Math" w:eastAsia="Cambria Math" w:hAnsi="Cambria Math" w:cs="Cambria Math"/>
-                          </w:rPr>
-                          <m:t>1</m:t>
-                        </m:r>
-                      </m:num>
-                      <m:den>
-                        <m:r>
-                          <w:rPr>
-                            <w:rFonts w:ascii="Cambria Math" w:eastAsia="Cambria Math" w:hAnsi="Cambria Math" w:cs="Cambria Math"/>
-                          </w:rPr>
-                          <m:t>n</m:t>
-                        </m:r>
-                      </m:den>
-                    </m:f>
-                    <m:ctrlPr>
-                      <w:rPr>
-                        <w:rFonts w:ascii="Cambria Math" w:eastAsia="Cambria Math" w:hAnsi="Cambria Math" w:cs="Cambria Math"/>
-                        <w:i/>
-                      </w:rPr>
-                    </m:ctrlPr>
-                  </m:e>
-                </m:mr>
-                <m:mr>
-                  <m:e>
-                    <m:r>
-                      <w:rPr>
-                        <w:rFonts w:ascii="Cambria Math" w:eastAsia="Cambria Math" w:hAnsi="Cambria Math" w:cs="Cambria Math"/>
-                      </w:rPr>
-                      <m:t>⋮</m:t>
-                    </m:r>
-                    <m:ctrlPr>
-                      <w:rPr>
-                        <w:rFonts w:ascii="Cambria Math" w:eastAsia="Cambria Math" w:hAnsi="Cambria Math" w:cs="Cambria Math"/>
-                        <w:i/>
-                      </w:rPr>
-                    </m:ctrlPr>
-                  </m:e>
-                </m:mr>
-                <m:mr>
-                  <m:e>
-                    <m:f>
-                      <m:fPr>
-                        <m:ctrlPr>
-                          <w:rPr>
-                            <w:rFonts w:ascii="Cambria Math" w:hAnsi="Cambria Math"/>
-                            <w:i/>
-                          </w:rPr>
-                        </m:ctrlPr>
-                      </m:fPr>
-                      <m:num>
-                        <m:r>
-                          <w:rPr>
-                            <w:rFonts w:ascii="Cambria Math" w:hAnsi="Cambria Math"/>
-                          </w:rPr>
-                          <m:t>1</m:t>
-                        </m:r>
-                      </m:num>
-                      <m:den>
-                        <m:r>
-                          <w:rPr>
-                            <w:rFonts w:ascii="Cambria Math" w:hAnsi="Cambria Math"/>
-                          </w:rPr>
-                          <m:t>2n</m:t>
+                          <m:t>2</m:t>
                         </m:r>
                       </m:den>
                     </m:f>
@@ -32368,23 +32802,30 @@
         </w:rPr>
         <w:t>で解くだけだ。</w:t>
       </w:r>
-    </w:p>
-    <w:p>
-      <w:pPr>
+      <w:r>
         <w:rPr>
           <w:rFonts w:hint="eastAsia"/>
         </w:rPr>
-      </w:pPr>
+        <w:t>ここで、</w:t>
+      </w:r>
+      <w:r>
+        <w:rPr>
+          <w:rFonts w:hint="eastAsia"/>
+        </w:rPr>
+        <w:t>1.8</w:t>
+      </w:r>
+      <w:r>
+        <w:rPr>
+          <w:rFonts w:hint="eastAsia"/>
+        </w:rPr>
+        <w:t>でやったように、式をうまいこと変形して正則化し、逆行列を計算して解く。</w:t>
+      </w:r>
       <w:bookmarkStart w:id="0" w:name="_GoBack"/>
       <w:bookmarkEnd w:id="0"/>
     </w:p>
-    <w:p>
-      <w:pPr>
-        <w:rPr>
-          <w:rFonts w:hint="eastAsia"/>
-        </w:rPr>
-      </w:pPr>
-    </w:p>
+    <w:p/>
+    <w:p/>
+    <w:p/>
     <w:p/>
     <w:p/>
     <w:p/>
@@ -34015,14 +34456,14 @@
     <w:charset w:val="00"/>
     <w:family w:val="roman"/>
     <w:pitch w:val="variable"/>
-    <w:sig w:usb0="20002A87" w:usb1="00000000" w:usb2="00000000" w:usb3="00000000" w:csb0="000001FF" w:csb1="00000000"/>
+    <w:sig w:usb0="E0002AFF" w:usb1="C0007841" w:usb2="00000009" w:usb3="00000000" w:csb0="000001FF" w:csb1="00000000"/>
   </w:font>
   <w:font w:name="Calibri">
     <w:panose1 w:val="020F0502020204030204"/>
     <w:charset w:val="00"/>
     <w:family w:val="swiss"/>
     <w:pitch w:val="variable"/>
-    <w:sig w:usb0="E10002FF" w:usb1="4000ACFF" w:usb2="00000009" w:usb3="00000000" w:csb0="0000019F" w:csb1="00000000"/>
+    <w:sig w:usb0="E00002FF" w:usb1="4000ACFF" w:usb2="00000001" w:usb3="00000000" w:csb0="0000019F" w:csb1="00000000"/>
   </w:font>
   <w:font w:name="MS Mincho">
     <w:altName w:val="ＭＳ 明朝"/>
@@ -34038,7 +34479,7 @@
     <w:charset w:val="00"/>
     <w:family w:val="swiss"/>
     <w:pitch w:val="variable"/>
-    <w:sig w:usb0="00000001" w:usb1="4000207B" w:usb2="00000000" w:usb3="00000000" w:csb0="0000019F" w:csb1="00000000"/>
+    <w:sig w:usb0="A00002EF" w:usb1="4000207B" w:usb2="00000000" w:usb3="00000000" w:csb0="0000019F" w:csb1="00000000"/>
   </w:font>
   <w:font w:name="MS Gothic">
     <w:altName w:val="ＭＳ ゴシック"/>
@@ -34052,8 +34493,9 @@
     <w:panose1 w:val="020B0604030504040204"/>
     <w:charset w:val="00"/>
     <w:family w:val="swiss"/>
+    <w:notTrueType/>
     <w:pitch w:val="variable"/>
-    <w:sig w:usb0="E1002EFF" w:usb1="C000605B" w:usb2="00000029" w:usb3="00000000" w:csb0="000101FF" w:csb1="00000000"/>
+    <w:sig w:usb0="00000003" w:usb1="00000000" w:usb2="00000000" w:usb3="00000000" w:csb0="00000001" w:csb1="00000000"/>
   </w:font>
   <w:font w:name="Cambria Math">
     <w:panose1 w:val="02040503050406030204"/>
@@ -34086,7 +34528,9 @@
   </w:compat>
   <w:rsids>
     <w:rsidRoot w:val="00603340"/>
+    <w:rsid w:val="00181586"/>
     <w:rsid w:val="00603340"/>
+    <w:rsid w:val="008F6BAB"/>
     <w:rsid w:val="00FD69F7"/>
   </w:rsids>
   <m:mathPr>
@@ -34301,7 +34745,7 @@
     <w:basedOn w:val="DefaultParagraphFont"/>
     <w:uiPriority w:val="99"/>
     <w:semiHidden/>
-    <w:rsid w:val="00603340"/>
+    <w:rsid w:val="00181586"/>
     <w:rPr>
       <w:color w:val="808080"/>
     </w:rPr>
@@ -34501,7 +34945,7 @@
     <w:basedOn w:val="DefaultParagraphFont"/>
     <w:uiPriority w:val="99"/>
     <w:semiHidden/>
-    <w:rsid w:val="00603340"/>
+    <w:rsid w:val="00181586"/>
     <w:rPr>
       <w:color w:val="808080"/>
     </w:rPr>
@@ -34771,7 +35215,7 @@
   <a:extraClrSchemeLst/>
   <a:extLst>
     <a:ext uri="{05A4C25C-085E-4340-85A3-A5531E510DB2}">
-      <thm15:themeFamily xmlns:thm15="http://schemas.microsoft.com/office/thememl/2012/main" xmlns="" name="Office Theme" id="{62F939B6-93AF-4DB8-9C6B-D6C7DFDC589F}" vid="{4A3C46E8-61CC-4603-A589-7422A47A8E4A}"/>
+      <thm15:themeFamily xmlns="" xmlns:thm15="http://schemas.microsoft.com/office/thememl/2012/main" name="Office Theme" id="{62F939B6-93AF-4DB8-9C6B-D6C7DFDC589F}" vid="{4A3C46E8-61CC-4603-A589-7422A47A8E4A}"/>
     </a:ext>
   </a:extLst>
 </a:theme>

</xml_diff>